<commit_message>
Update Table of Content - OSF.docx
</commit_message>
<xml_diff>
--- a/Table of Content - OSF.docx
+++ b/Table of Content - OSF.docx
@@ -137,7 +137,78 @@
           <w:color w:val="000000" w:themeColor="text1"/>
           <w:shd w:val="clear" w:color="auto" w:fill="FFFFFF"/>
         </w:rPr>
-        <w:t xml:space="preserve">that includes all the project materials. </w:t>
+        <w:t>that includes all the project materials</w:t>
+      </w:r>
+      <w:r>
+        <w:rPr>
+          <w:rFonts w:cstheme="minorHAnsi"/>
+          <w:b/>
+          <w:bCs/>
+          <w:color w:val="000000" w:themeColor="text1"/>
+          <w:shd w:val="clear" w:color="auto" w:fill="FFFFFF"/>
+        </w:rPr>
+        <w:t>, data and code.</w:t>
+      </w:r>
+    </w:p>
+    <w:p>
+      <w:pPr>
+        <w:pStyle w:val="ListParagraph"/>
+        <w:numPr>
+          <w:ilvl w:val="1"/>
+          <w:numId w:val="2"/>
+        </w:numPr>
+        <w:spacing w:after="0" w:line="240" w:lineRule="auto"/>
+        <w:rPr>
+          <w:rFonts w:cstheme="minorHAnsi"/>
+          <w:b/>
+          <w:bCs/>
+          <w:color w:val="C00000"/>
+        </w:rPr>
+      </w:pPr>
+      <w:r>
+        <w:rPr>
+          <w:rFonts w:cstheme="minorHAnsi"/>
+          <w:b/>
+          <w:bCs/>
+          <w:color w:val="C00000"/>
+        </w:rPr>
+        <w:t xml:space="preserve">We recommend you download this rather than copies from the individual components, as the </w:t>
+      </w:r>
+      <w:r>
+        <w:rPr>
+          <w:rFonts w:cstheme="minorHAnsi"/>
+          <w:b/>
+          <w:bCs/>
+          <w:color w:val="C00000"/>
+        </w:rPr>
+        <w:t>G</w:t>
+      </w:r>
+      <w:r>
+        <w:rPr>
+          <w:rFonts w:cstheme="minorHAnsi"/>
+          <w:b/>
+          <w:bCs/>
+          <w:color w:val="C00000"/>
+        </w:rPr>
+        <w:t>it</w:t>
+      </w:r>
+      <w:r>
+        <w:rPr>
+          <w:rFonts w:cstheme="minorHAnsi"/>
+          <w:b/>
+          <w:bCs/>
+          <w:color w:val="C00000"/>
+        </w:rPr>
+        <w:t>H</w:t>
+      </w:r>
+      <w:r>
+        <w:rPr>
+          <w:rFonts w:cstheme="minorHAnsi"/>
+          <w:b/>
+          <w:bCs/>
+          <w:color w:val="C00000"/>
+        </w:rPr>
+        <w:t>ub version preserves the file structure among all files to make processing and results reproducible.</w:t>
       </w:r>
     </w:p>
     <w:p>
@@ -164,6 +235,40 @@
         </w:rPr>
         <w:t>A zipped folder including all the preregistered materials and code</w:t>
       </w:r>
+      <w:r>
+        <w:rPr>
+          <w:rFonts w:cstheme="minorHAnsi"/>
+          <w:b/>
+          <w:bCs/>
+          <w:color w:val="000000" w:themeColor="text1"/>
+        </w:rPr>
+        <w:t>.</w:t>
+      </w:r>
+    </w:p>
+    <w:p>
+      <w:pPr>
+        <w:pStyle w:val="ListParagraph"/>
+        <w:numPr>
+          <w:ilvl w:val="1"/>
+          <w:numId w:val="2"/>
+        </w:numPr>
+        <w:spacing w:after="0" w:line="240" w:lineRule="auto"/>
+        <w:rPr>
+          <w:rFonts w:cstheme="minorHAnsi"/>
+          <w:b/>
+          <w:bCs/>
+          <w:color w:val="C00000"/>
+        </w:rPr>
+      </w:pPr>
+      <w:r>
+        <w:rPr>
+          <w:rFonts w:cstheme="minorHAnsi"/>
+          <w:b/>
+          <w:bCs/>
+          <w:color w:val="C00000"/>
+        </w:rPr>
+        <w:t xml:space="preserve">Note that this code is no longer current – it is retained to document all differences between original and final versions.  </w:t>
+      </w:r>
     </w:p>
     <w:p>
       <w:pPr>
@@ -265,14 +370,7 @@
           <w:rFonts w:cstheme="minorHAnsi"/>
           <w:color w:val="000000" w:themeColor="text1"/>
         </w:rPr>
-        <w:t xml:space="preserve">R scripts used </w:t>
-      </w:r>
-      <w:r>
-        <w:rPr>
-          <w:rFonts w:cstheme="minorHAnsi"/>
-          <w:color w:val="000000" w:themeColor="text1"/>
-        </w:rPr>
-        <w:t>for the processing of the raw data files:</w:t>
+        <w:t>R scripts used for the processing of the raw data files:</w:t>
       </w:r>
     </w:p>
     <w:p>
@@ -535,16 +633,7 @@
           <w:rFonts w:cstheme="minorHAnsi"/>
           <w:color w:val="000000" w:themeColor="text1"/>
         </w:rPr>
-        <w:t xml:space="preserve">  a document that specifies the replication process from creation and pretesting the material</w:t>
-      </w:r>
-      <w:bookmarkStart w:id="0" w:name="_GoBack"/>
-      <w:bookmarkEnd w:id="0"/>
-      <w:r>
-        <w:rPr>
-          <w:rFonts w:cstheme="minorHAnsi"/>
-          <w:color w:val="000000" w:themeColor="text1"/>
-        </w:rPr>
-        <w:t>s to the preparation of the final experiment files for each site.</w:t>
+        <w:t xml:space="preserve">  a document that specifies the replication process from creation and pretesting the materials to the preparation of the final experiment files for each site.</w:t>
       </w:r>
     </w:p>
     <w:p>
@@ -903,18 +992,7 @@
           <w:sz w:val="22"/>
           <w:szCs w:val="22"/>
         </w:rPr>
-        <w:t>d2.1. online</w:t>
-      </w:r>
-      <w:r>
-        <w:rPr>
-          <w:rFonts w:asciiTheme="minorHAnsi" w:hAnsiTheme="minorHAnsi" w:cstheme="minorHAnsi"/>
-          <w:b/>
-          <w:bCs/>
-          <w:color w:val="000000" w:themeColor="text1"/>
-          <w:sz w:val="22"/>
-          <w:szCs w:val="22"/>
-        </w:rPr>
-        <w:t>:</w:t>
+        <w:t>d2.1. online:</w:t>
       </w:r>
       <w:r>
         <w:rPr>
@@ -968,56 +1046,16 @@
           <w:sz w:val="22"/>
           <w:szCs w:val="22"/>
         </w:rPr>
-        <w:t xml:space="preserve">d2.2. </w:t>
-      </w:r>
-      <w:r>
-        <w:rPr>
-          <w:rFonts w:asciiTheme="minorHAnsi" w:hAnsiTheme="minorHAnsi" w:cstheme="minorHAnsi"/>
-          <w:b/>
-          <w:bCs/>
-          <w:color w:val="000000" w:themeColor="text1"/>
-          <w:sz w:val="22"/>
-          <w:szCs w:val="22"/>
-        </w:rPr>
-        <w:t>on-site</w:t>
-      </w:r>
-      <w:r>
-        <w:rPr>
-          <w:rFonts w:asciiTheme="minorHAnsi" w:hAnsiTheme="minorHAnsi" w:cstheme="minorHAnsi"/>
-          <w:b/>
-          <w:bCs/>
-          <w:color w:val="000000" w:themeColor="text1"/>
-          <w:sz w:val="22"/>
-          <w:szCs w:val="22"/>
-        </w:rPr>
-        <w:t>:</w:t>
-      </w:r>
-      <w:r>
-        <w:rPr>
-          <w:rFonts w:asciiTheme="minorHAnsi" w:hAnsiTheme="minorHAnsi" w:cstheme="minorHAnsi"/>
-          <w:color w:val="000000" w:themeColor="text1"/>
-          <w:sz w:val="22"/>
-          <w:szCs w:val="22"/>
-        </w:rPr>
-        <w:t xml:space="preserve"> </w:t>
-      </w:r>
-      <w:r>
-        <w:rPr>
-          <w:rFonts w:asciiTheme="minorHAnsi" w:hAnsiTheme="minorHAnsi" w:cstheme="minorHAnsi"/>
-          <w:color w:val="000000" w:themeColor="text1"/>
-          <w:sz w:val="22"/>
-          <w:szCs w:val="22"/>
-        </w:rPr>
-        <w:t>the files used to pretest the stimuli</w:t>
-      </w:r>
-      <w:r>
-        <w:rPr>
-          <w:rFonts w:asciiTheme="minorHAnsi" w:hAnsiTheme="minorHAnsi" w:cstheme="minorHAnsi"/>
-          <w:color w:val="000000" w:themeColor="text1"/>
-          <w:sz w:val="22"/>
-          <w:szCs w:val="22"/>
-        </w:rPr>
-        <w:t xml:space="preserve"> in each site + results.</w:t>
+        <w:t>d2.2. on-site:</w:t>
+      </w:r>
+      <w:r>
+        <w:rPr>
+          <w:rFonts w:asciiTheme="minorHAnsi" w:hAnsiTheme="minorHAnsi" w:cstheme="minorHAnsi"/>
+          <w:color w:val="000000" w:themeColor="text1"/>
+          <w:sz w:val="22"/>
+          <w:szCs w:val="22"/>
+        </w:rPr>
+        <w:t xml:space="preserve"> the files used to pretest the stimuli in each site + results.</w:t>
       </w:r>
     </w:p>
     <w:p>
@@ -1351,6 +1389,204 @@
           <w:szCs w:val="22"/>
         </w:rPr>
         <w:t xml:space="preserve"> preregistered deviation from sampling strategy</w:t>
+      </w:r>
+    </w:p>
+    <w:p>
+      <w:pPr>
+        <w:pStyle w:val="NormalWeb"/>
+        <w:numPr>
+          <w:ilvl w:val="0"/>
+          <w:numId w:val="1"/>
+        </w:numPr>
+        <w:shd w:val="clear" w:color="auto" w:fill="FFFFFF"/>
+        <w:spacing w:before="0" w:beforeAutospacing="0" w:after="0" w:afterAutospacing="0"/>
+        <w:rPr>
+          <w:rFonts w:asciiTheme="minorHAnsi" w:hAnsiTheme="minorHAnsi" w:cstheme="minorHAnsi"/>
+          <w:b/>
+          <w:color w:val="000000" w:themeColor="text1"/>
+          <w:sz w:val="22"/>
+          <w:szCs w:val="22"/>
+        </w:rPr>
+      </w:pPr>
+      <w:r>
+        <w:rPr>
+          <w:rFonts w:asciiTheme="minorHAnsi" w:hAnsiTheme="minorHAnsi" w:cstheme="minorHAnsi"/>
+          <w:b/>
+          <w:color w:val="000000" w:themeColor="text1"/>
+          <w:sz w:val="22"/>
+          <w:szCs w:val="22"/>
+        </w:rPr>
+        <w:t>Supplementary materials for the main article</w:t>
+      </w:r>
+      <w:r>
+        <w:rPr>
+          <w:rFonts w:asciiTheme="minorHAnsi" w:hAnsiTheme="minorHAnsi" w:cstheme="minorHAnsi"/>
+          <w:b/>
+          <w:color w:val="000000" w:themeColor="text1"/>
+          <w:sz w:val="22"/>
+          <w:szCs w:val="22"/>
+        </w:rPr>
+        <w:t xml:space="preserve">: </w:t>
+      </w:r>
+      <w:r>
+        <w:rPr>
+          <w:rFonts w:asciiTheme="minorHAnsi" w:hAnsiTheme="minorHAnsi" w:cstheme="minorHAnsi"/>
+          <w:color w:val="000000" w:themeColor="text1"/>
+          <w:sz w:val="22"/>
+          <w:szCs w:val="22"/>
+        </w:rPr>
+        <w:t>Additional details of methods and results, deviations from preregistration, etc.</w:t>
+      </w:r>
+    </w:p>
+    <w:p>
+      <w:pPr>
+        <w:pStyle w:val="NormalWeb"/>
+        <w:numPr>
+          <w:ilvl w:val="0"/>
+          <w:numId w:val="1"/>
+        </w:numPr>
+        <w:shd w:val="clear" w:color="auto" w:fill="FFFFFF"/>
+        <w:spacing w:before="0" w:beforeAutospacing="0" w:after="0" w:afterAutospacing="0"/>
+        <w:rPr>
+          <w:rFonts w:asciiTheme="minorHAnsi" w:hAnsiTheme="minorHAnsi" w:cstheme="minorHAnsi"/>
+          <w:color w:val="000000" w:themeColor="text1"/>
+          <w:sz w:val="22"/>
+          <w:szCs w:val="22"/>
+        </w:rPr>
+      </w:pPr>
+      <w:r>
+        <w:rPr>
+          <w:rFonts w:asciiTheme="minorHAnsi" w:hAnsiTheme="minorHAnsi" w:cstheme="minorHAnsi"/>
+          <w:b/>
+          <w:bCs/>
+          <w:color w:val="000000" w:themeColor="text1"/>
+          <w:sz w:val="22"/>
+          <w:szCs w:val="22"/>
+        </w:rPr>
+        <w:lastRenderedPageBreak/>
+        <w:t>Commentaries and responses to the main article:</w:t>
+      </w:r>
+      <w:r>
+        <w:rPr>
+          <w:rFonts w:asciiTheme="minorHAnsi" w:hAnsiTheme="minorHAnsi" w:cstheme="minorHAnsi"/>
+          <w:sz w:val="22"/>
+          <w:szCs w:val="22"/>
+        </w:rPr>
+        <w:t xml:space="preserve"> A number of commentar</w:t>
+      </w:r>
+      <w:r>
+        <w:rPr>
+          <w:rFonts w:asciiTheme="minorHAnsi" w:hAnsiTheme="minorHAnsi" w:cstheme="minorHAnsi"/>
+          <w:sz w:val="22"/>
+          <w:szCs w:val="22"/>
+        </w:rPr>
+        <w:t>y and response articles have been written by subsets of the authors. Links to these are included here.</w:t>
+      </w:r>
+    </w:p>
+    <w:p>
+      <w:pPr>
+        <w:pStyle w:val="NormalWeb"/>
+        <w:numPr>
+          <w:ilvl w:val="0"/>
+          <w:numId w:val="1"/>
+        </w:numPr>
+        <w:shd w:val="clear" w:color="auto" w:fill="FFFFFF"/>
+        <w:spacing w:before="0" w:beforeAutospacing="0" w:after="0" w:afterAutospacing="0"/>
+        <w:rPr>
+          <w:rFonts w:asciiTheme="minorHAnsi" w:hAnsiTheme="minorHAnsi" w:cstheme="minorHAnsi"/>
+          <w:b/>
+          <w:color w:val="000000" w:themeColor="text1"/>
+          <w:sz w:val="22"/>
+          <w:szCs w:val="22"/>
+        </w:rPr>
+      </w:pPr>
+      <w:r>
+        <w:rPr>
+          <w:rFonts w:asciiTheme="minorHAnsi" w:hAnsiTheme="minorHAnsi" w:cstheme="minorHAnsi"/>
+          <w:b/>
+          <w:color w:val="000000" w:themeColor="text1"/>
+          <w:sz w:val="22"/>
+          <w:szCs w:val="22"/>
+        </w:rPr>
+        <w:t xml:space="preserve">Transparency Report checklist: </w:t>
+      </w:r>
+      <w:r>
+        <w:rPr>
+          <w:rFonts w:asciiTheme="minorHAnsi" w:hAnsiTheme="minorHAnsi" w:cstheme="minorHAnsi"/>
+          <w:color w:val="000000" w:themeColor="text1"/>
+          <w:sz w:val="22"/>
+          <w:szCs w:val="22"/>
+        </w:rPr>
+        <w:t xml:space="preserve">following </w:t>
+      </w:r>
+      <w:proofErr w:type="spellStart"/>
+      <w:r>
+        <w:rPr>
+          <w:rFonts w:asciiTheme="minorHAnsi" w:hAnsiTheme="minorHAnsi" w:cstheme="minorHAnsi"/>
+          <w:color w:val="000000" w:themeColor="text1"/>
+          <w:sz w:val="22"/>
+          <w:szCs w:val="22"/>
+        </w:rPr>
+        <w:t>Aczel</w:t>
+      </w:r>
+      <w:proofErr w:type="spellEnd"/>
+      <w:r>
+        <w:rPr>
+          <w:rFonts w:asciiTheme="minorHAnsi" w:hAnsiTheme="minorHAnsi" w:cstheme="minorHAnsi"/>
+          <w:color w:val="000000" w:themeColor="text1"/>
+          <w:sz w:val="22"/>
+          <w:szCs w:val="22"/>
+        </w:rPr>
+        <w:t xml:space="preserve"> et al. (2020, doi: </w:t>
+      </w:r>
+      <w:r>
+        <w:rPr>
+          <w:rFonts w:asciiTheme="minorHAnsi" w:hAnsiTheme="minorHAnsi" w:cstheme="minorHAnsi"/>
+          <w:color w:val="000000" w:themeColor="text1"/>
+          <w:sz w:val="22"/>
+          <w:szCs w:val="22"/>
+        </w:rPr>
+        <w:t>10.1038/s41562-019-0772-6</w:t>
+      </w:r>
+      <w:r>
+        <w:rPr>
+          <w:rFonts w:asciiTheme="minorHAnsi" w:hAnsiTheme="minorHAnsi" w:cstheme="minorHAnsi"/>
+          <w:color w:val="000000" w:themeColor="text1"/>
+          <w:sz w:val="22"/>
+          <w:szCs w:val="22"/>
+        </w:rPr>
+        <w:t>)</w:t>
+      </w:r>
+      <w:r>
+        <w:rPr>
+          <w:rFonts w:asciiTheme="minorHAnsi" w:hAnsiTheme="minorHAnsi" w:cstheme="minorHAnsi"/>
+          <w:color w:val="000000" w:themeColor="text1"/>
+          <w:sz w:val="22"/>
+          <w:szCs w:val="22"/>
+        </w:rPr>
+        <w:t xml:space="preserve">, reports produced using the </w:t>
+      </w:r>
+      <w:hyperlink r:id="rId5" w:history="1">
+        <w:r>
+          <w:rPr>
+            <w:rStyle w:val="Hyperlink"/>
+            <w:rFonts w:asciiTheme="minorHAnsi" w:hAnsiTheme="minorHAnsi" w:cstheme="minorHAnsi"/>
+            <w:sz w:val="22"/>
+            <w:szCs w:val="22"/>
+          </w:rPr>
+          <w:t>Shiny app</w:t>
+        </w:r>
+      </w:hyperlink>
+      <w:bookmarkStart w:id="0" w:name="_GoBack"/>
+      <w:bookmarkEnd w:id="0"/>
+      <w:r>
+        <w:rPr>
+          <w:rFonts w:asciiTheme="minorHAnsi" w:hAnsiTheme="minorHAnsi" w:cstheme="minorHAnsi"/>
+          <w:color w:val="000000" w:themeColor="text1"/>
+          <w:sz w:val="22"/>
+          <w:szCs w:val="22"/>
+        </w:rPr>
+        <w:t>.</w:t>
       </w:r>
     </w:p>
     <w:sectPr>
@@ -1381,7 +1617,7 @@
         <w:rFonts w:ascii="Calibri" w:eastAsiaTheme="minorHAnsi" w:hAnsi="Calibri" w:cs="Calibri" w:hint="default"/>
       </w:rPr>
     </w:lvl>
-    <w:lvl w:ilvl="1" w:tplc="04090003" w:tentative="1">
+    <w:lvl w:ilvl="1" w:tplc="04090003">
       <w:start w:val="1"/>
       <w:numFmt w:val="bullet"/>
       <w:lvlText w:val="o"/>
@@ -2040,6 +2276,29 @@
       <w:bCs/>
     </w:rPr>
   </w:style>
+  <w:style w:type="character" w:styleId="Hyperlink">
+    <w:name w:val="Hyperlink"/>
+    <w:basedOn w:val="DefaultParagraphFont"/>
+    <w:uiPriority w:val="99"/>
+    <w:unhideWhenUsed/>
+    <w:rsid w:val="00FC709F"/>
+    <w:rPr>
+      <w:color w:val="0563C1" w:themeColor="hyperlink"/>
+      <w:u w:val="single"/>
+    </w:rPr>
+  </w:style>
+  <w:style w:type="character" w:styleId="UnresolvedMention">
+    <w:name w:val="Unresolved Mention"/>
+    <w:basedOn w:val="DefaultParagraphFont"/>
+    <w:uiPriority w:val="99"/>
+    <w:semiHidden/>
+    <w:unhideWhenUsed/>
+    <w:rsid w:val="00FC709F"/>
+    <w:rPr>
+      <w:color w:val="605E5C"/>
+      <w:shd w:val="clear" w:color="auto" w:fill="E1DFDD"/>
+    </w:rPr>
+  </w:style>
 </w:styles>
 </file>
 

</xml_diff>